<commit_message>
PortDAO is refactored. Added day4 status
</commit_message>
<xml_diff>
--- a/Team 3 - day3.docx
+++ b/Team 3 - day3.docx
@@ -260,7 +260,6 @@
           <w:szCs w:val="24"/>
         </w:rPr>
       </w:pPr>
-      <w:bookmarkStart w:id="0" w:name="__DdeLink__55_1903433186"/>
       <w:r>
         <w:rPr>
           <w:rFonts w:cs="Times New Roman" w:ascii="Times New Roman" w:hAnsi="Times New Roman"/>
@@ -415,8 +414,8 @@
           <w:szCs w:val="24"/>
         </w:rPr>
       </w:pPr>
-      <w:bookmarkStart w:id="1" w:name="__DdeLink__55_1903433186"/>
-      <w:bookmarkEnd w:id="1"/>
+      <w:bookmarkStart w:id="0" w:name="__DdeLink__55_1903433186"/>
+      <w:bookmarkEnd w:id="0"/>
       <w:r>
         <w:rPr>
           <w:rFonts w:cs="Times New Roman" w:ascii="Times New Roman" w:hAnsi="Times New Roman"/>
@@ -545,11 +544,22 @@
           <w:ilvl w:val="0"/>
           <w:numId w:val="1"/>
         </w:numPr>
-        <w:rPr/>
-      </w:pPr>
-      <w:r>
-        <w:rPr>
-          <w:rFonts w:cs="Times New Roman" w:ascii="Times New Roman" w:hAnsi="Times New Roman"/>
+        <w:rPr>
+          <w:b/>
+          <w:b/>
+          <w:bCs/>
+          <w:i w:val="false"/>
+          <w:i w:val="false"/>
+          <w:iCs w:val="false"/>
+        </w:rPr>
+      </w:pPr>
+      <w:r>
+        <w:rPr>
+          <w:rFonts w:cs="Times New Roman" w:ascii="Times New Roman" w:hAnsi="Times New Roman"/>
+          <w:b/>
+          <w:bCs/>
+          <w:i w:val="false"/>
+          <w:iCs w:val="false"/>
           <w:sz w:val="24"/>
           <w:szCs w:val="24"/>
         </w:rPr>
@@ -563,11 +573,22 @@
           <w:ilvl w:val="0"/>
           <w:numId w:val="1"/>
         </w:numPr>
-        <w:rPr/>
-      </w:pPr>
-      <w:r>
-        <w:rPr>
-          <w:rFonts w:cs="Times New Roman" w:ascii="Times New Roman" w:hAnsi="Times New Roman"/>
+        <w:rPr>
+          <w:b/>
+          <w:b/>
+          <w:bCs/>
+          <w:i w:val="false"/>
+          <w:i w:val="false"/>
+          <w:iCs w:val="false"/>
+        </w:rPr>
+      </w:pPr>
+      <w:r>
+        <w:rPr>
+          <w:rFonts w:cs="Times New Roman" w:ascii="Times New Roman" w:hAnsi="Times New Roman"/>
+          <w:b/>
+          <w:bCs/>
+          <w:i w:val="false"/>
+          <w:iCs w:val="false"/>
           <w:sz w:val="24"/>
           <w:szCs w:val="24"/>
         </w:rPr>
@@ -581,12 +602,8 @@
           <w:ilvl w:val="0"/>
           <w:numId w:val="0"/>
         </w:numPr>
-        <w:ind w:left="1800" w:hanging="0"/>
-        <w:rPr>
-          <w:b/>
-          <w:b/>
-          <w:bCs/>
-        </w:rPr>
+        <w:ind w:hanging="0"/>
+        <w:rPr/>
       </w:pPr>
       <w:r>
         <w:rPr>
@@ -606,11 +623,17 @@
           <w:ilvl w:val="0"/>
           <w:numId w:val="1"/>
         </w:numPr>
-        <w:rPr/>
-      </w:pPr>
-      <w:r>
-        <w:rPr>
-          <w:rFonts w:cs="Times New Roman" w:ascii="Times New Roman" w:hAnsi="Times New Roman"/>
+        <w:rPr>
+          <w:i/>
+          <w:i/>
+          <w:iCs/>
+        </w:rPr>
+      </w:pPr>
+      <w:r>
+        <w:rPr>
+          <w:rFonts w:cs="Times New Roman" w:ascii="Times New Roman" w:hAnsi="Times New Roman"/>
+          <w:i/>
+          <w:iCs/>
           <w:sz w:val="24"/>
           <w:szCs w:val="24"/>
         </w:rPr>
@@ -624,11 +647,17 @@
           <w:ilvl w:val="0"/>
           <w:numId w:val="1"/>
         </w:numPr>
-        <w:rPr/>
-      </w:pPr>
-      <w:r>
-        <w:rPr>
-          <w:rFonts w:cs="Times New Roman" w:ascii="Times New Roman" w:hAnsi="Times New Roman"/>
+        <w:rPr>
+          <w:i/>
+          <w:i/>
+          <w:iCs/>
+        </w:rPr>
+      </w:pPr>
+      <w:r>
+        <w:rPr>
+          <w:rFonts w:cs="Times New Roman" w:ascii="Times New Roman" w:hAnsi="Times New Roman"/>
+          <w:i/>
+          <w:iCs/>
           <w:sz w:val="24"/>
           <w:szCs w:val="24"/>
         </w:rPr>
@@ -642,11 +671,17 @@
           <w:ilvl w:val="0"/>
           <w:numId w:val="1"/>
         </w:numPr>
-        <w:rPr/>
-      </w:pPr>
-      <w:r>
-        <w:rPr>
-          <w:rFonts w:cs="Times New Roman" w:ascii="Times New Roman" w:hAnsi="Times New Roman"/>
+        <w:rPr>
+          <w:i/>
+          <w:i/>
+          <w:iCs/>
+        </w:rPr>
+      </w:pPr>
+      <w:r>
+        <w:rPr>
+          <w:rFonts w:cs="Times New Roman" w:ascii="Times New Roman" w:hAnsi="Times New Roman"/>
+          <w:i/>
+          <w:iCs/>
           <w:sz w:val="24"/>
           <w:szCs w:val="24"/>
         </w:rPr>
@@ -669,6 +704,8 @@
       <w:r>
         <w:rPr>
           <w:rFonts w:cs="Times New Roman" w:ascii="Times New Roman" w:hAnsi="Times New Roman"/>
+          <w:i/>
+          <w:iCs/>
           <w:sz w:val="24"/>
           <w:szCs w:val="24"/>
         </w:rPr>
@@ -746,6 +783,7 @@
       </w:pPr>
       <w:rPr>
         <w:rFonts w:ascii="Wingdings" w:hAnsi="Wingdings" w:cs="Wingdings" w:hint="default"/>
+        <w:rFonts w:cs="Wingdings"/>
       </w:rPr>
     </w:lvl>
     <w:lvl w:ilvl="3">
@@ -758,6 +796,7 @@
       </w:pPr>
       <w:rPr>
         <w:rFonts w:ascii="Symbol" w:hAnsi="Symbol" w:cs="Symbol" w:hint="default"/>
+        <w:rFonts w:cs="Symbol"/>
       </w:rPr>
     </w:lvl>
     <w:lvl w:ilvl="4">
@@ -783,6 +822,7 @@
       </w:pPr>
       <w:rPr>
         <w:rFonts w:ascii="Wingdings" w:hAnsi="Wingdings" w:cs="Wingdings" w:hint="default"/>
+        <w:rFonts w:cs="Wingdings"/>
       </w:rPr>
     </w:lvl>
     <w:lvl w:ilvl="6">
@@ -795,6 +835,7 @@
       </w:pPr>
       <w:rPr>
         <w:rFonts w:ascii="Symbol" w:hAnsi="Symbol" w:cs="Symbol" w:hint="default"/>
+        <w:rFonts w:cs="Symbol"/>
       </w:rPr>
     </w:lvl>
     <w:lvl w:ilvl="7">
@@ -820,6 +861,7 @@
       </w:pPr>
       <w:rPr>
         <w:rFonts w:ascii="Wingdings" w:hAnsi="Wingdings" w:cs="Wingdings" w:hint="default"/>
+        <w:rFonts w:cs="Wingdings"/>
       </w:rPr>
     </w:lvl>
   </w:abstractNum>
@@ -957,7 +999,6 @@
     <w:rPrDefault>
       <w:rPr>
         <w:rFonts w:ascii="Calibri" w:hAnsi="Calibri" w:eastAsia="Calibri" w:cs="DaunPenh" w:asciiTheme="minorHAnsi" w:cstheme="minorBidi" w:eastAsiaTheme="minorHAnsi" w:hAnsiTheme="minorHAnsi"/>
-        <w:sz w:val="22"/>
         <w:szCs w:val="36"/>
         <w:lang w:val="en-US" w:eastAsia="en-US" w:bidi="km-KH"/>
       </w:rPr>
@@ -1354,7 +1395,7 @@
     </w:pPr>
     <w:rPr>
       <w:rFonts w:ascii="Calibri" w:hAnsi="Calibri" w:eastAsia="Calibri" w:cs="DaunPenh" w:asciiTheme="minorHAnsi" w:cstheme="minorBidi" w:eastAsiaTheme="minorHAnsi" w:hAnsiTheme="minorHAnsi"/>
-      <w:color w:val="auto"/>
+      <w:color w:val="00000A"/>
       <w:sz w:val="22"/>
       <w:szCs w:val="36"/>
       <w:lang w:val="en-US" w:eastAsia="en-US" w:bidi="km-KH"/>
@@ -1409,6 +1450,70 @@
     <w:qFormat/>
     <w:rPr>
       <w:rFonts w:cs="Courier New"/>
+    </w:rPr>
+  </w:style>
+  <w:style w:type="character" w:styleId="ListLabel5">
+    <w:name w:val="ListLabel 5"/>
+    <w:qFormat/>
+    <w:rPr>
+      <w:rFonts w:ascii="Times New Roman" w:hAnsi="Times New Roman" w:cs="Times New Roman"/>
+      <w:sz w:val="24"/>
+    </w:rPr>
+  </w:style>
+  <w:style w:type="character" w:styleId="ListLabel6">
+    <w:name w:val="ListLabel 6"/>
+    <w:qFormat/>
+    <w:rPr>
+      <w:rFonts w:cs="Courier New"/>
+    </w:rPr>
+  </w:style>
+  <w:style w:type="character" w:styleId="ListLabel7">
+    <w:name w:val="ListLabel 7"/>
+    <w:qFormat/>
+    <w:rPr>
+      <w:rFonts w:cs="Wingdings"/>
+    </w:rPr>
+  </w:style>
+  <w:style w:type="character" w:styleId="ListLabel8">
+    <w:name w:val="ListLabel 8"/>
+    <w:qFormat/>
+    <w:rPr>
+      <w:rFonts w:cs="Symbol"/>
+    </w:rPr>
+  </w:style>
+  <w:style w:type="character" w:styleId="ListLabel9">
+    <w:name w:val="ListLabel 9"/>
+    <w:qFormat/>
+    <w:rPr>
+      <w:rFonts w:cs="Courier New"/>
+    </w:rPr>
+  </w:style>
+  <w:style w:type="character" w:styleId="ListLabel10">
+    <w:name w:val="ListLabel 10"/>
+    <w:qFormat/>
+    <w:rPr>
+      <w:rFonts w:cs="Wingdings"/>
+    </w:rPr>
+  </w:style>
+  <w:style w:type="character" w:styleId="ListLabel11">
+    <w:name w:val="ListLabel 11"/>
+    <w:qFormat/>
+    <w:rPr>
+      <w:rFonts w:cs="Symbol"/>
+    </w:rPr>
+  </w:style>
+  <w:style w:type="character" w:styleId="ListLabel12">
+    <w:name w:val="ListLabel 12"/>
+    <w:qFormat/>
+    <w:rPr>
+      <w:rFonts w:cs="Courier New"/>
+    </w:rPr>
+  </w:style>
+  <w:style w:type="character" w:styleId="ListLabel13">
+    <w:name w:val="ListLabel 13"/>
+    <w:qFormat/>
+    <w:rPr>
+      <w:rFonts w:cs="Wingdings"/>
     </w:rPr>
   </w:style>
   <w:style w:type="paragraph" w:styleId="Heading">

</xml_diff>